<commit_message>
testing branch with new changes
</commit_message>
<xml_diff>
--- a/Git commands.docx
+++ b/Git commands.docx
@@ -8,9 +8,9 @@
           <w:noProof/>
         </w:rPr>
         <w:drawing>
-          <wp:inline distT="0" distB="0" distL="0" distR="0" wp14:anchorId="3484BDAC" wp14:editId="362FA162">
-            <wp:extent cx="5731510" cy="6923405"/>
-            <wp:effectExtent l="0" t="0" r="2540" b="0"/>
+          <wp:inline distT="0" distB="0" distL="0" distR="0" wp14:anchorId="3484BDAC" wp14:editId="5AF3C1F2">
+            <wp:extent cx="5760085" cy="6923405"/>
+            <wp:effectExtent l="0" t="0" r="0" b="0"/>
             <wp:docPr id="1" name="Picture 1"/>
             <wp:cNvGraphicFramePr>
               <a:graphicFrameLocks xmlns:a="http://schemas.openxmlformats.org/drawingml/2006/main" noChangeAspect="1"/>
@@ -40,7 +40,7 @@
                   <pic:spPr bwMode="auto">
                     <a:xfrm>
                       <a:off x="0" y="0"/>
-                      <a:ext cx="5731510" cy="6923405"/>
+                      <a:ext cx="5760085" cy="6923405"/>
                     </a:xfrm>
                     <a:prstGeom prst="rect">
                       <a:avLst/>
@@ -64,17 +64,25 @@
           <w:ilvl w:val="0"/>
           <w:numId w:val="1"/>
         </w:numPr>
-        <w:rPr>
-          <w:b/>
-          <w:bCs/>
+        <w:spacing w:line="480" w:lineRule="auto"/>
+        <w:rPr>
+          <w:sz w:val="28"/>
+          <w:szCs w:val="28"/>
         </w:rPr>
       </w:pPr>
       <w:r>
         <w:rPr>
-          <w:b/>
-          <w:bCs/>
-        </w:rPr>
-        <w:t>Git log</w:t>
+          <w:sz w:val="28"/>
+          <w:szCs w:val="28"/>
+        </w:rPr>
+        <w:t>g</w:t>
+      </w:r>
+      <w:r>
+        <w:rPr>
+          <w:sz w:val="28"/>
+          <w:szCs w:val="28"/>
+        </w:rPr>
+        <w:t>it log</w:t>
       </w:r>
     </w:p>
     <w:p>
@@ -84,17 +92,25 @@
           <w:ilvl w:val="0"/>
           <w:numId w:val="1"/>
         </w:numPr>
-        <w:rPr>
-          <w:b/>
-          <w:bCs/>
+        <w:spacing w:line="480" w:lineRule="auto"/>
+        <w:rPr>
+          <w:sz w:val="28"/>
+          <w:szCs w:val="28"/>
         </w:rPr>
       </w:pPr>
       <w:r>
         <w:rPr>
-          <w:b/>
-          <w:bCs/>
-        </w:rPr>
-        <w:t>Git status</w:t>
+          <w:sz w:val="28"/>
+          <w:szCs w:val="28"/>
+        </w:rPr>
+        <w:t>g</w:t>
+      </w:r>
+      <w:r>
+        <w:rPr>
+          <w:sz w:val="28"/>
+          <w:szCs w:val="28"/>
+        </w:rPr>
+        <w:t>it status</w:t>
       </w:r>
     </w:p>
     <w:p>
@@ -104,6 +120,69 @@
           <w:ilvl w:val="0"/>
           <w:numId w:val="1"/>
         </w:numPr>
+        <w:spacing w:line="480" w:lineRule="auto"/>
+        <w:rPr>
+          <w:sz w:val="28"/>
+          <w:szCs w:val="28"/>
+        </w:rPr>
+      </w:pPr>
+      <w:r>
+        <w:rPr>
+          <w:sz w:val="28"/>
+          <w:szCs w:val="28"/>
+        </w:rPr>
+        <w:t>Again,</w:t>
+      </w:r>
+      <w:r>
+        <w:rPr>
+          <w:sz w:val="28"/>
+          <w:szCs w:val="28"/>
+        </w:rPr>
+        <w:t xml:space="preserve"> start from git add .</w:t>
+      </w:r>
+    </w:p>
+    <w:p>
+      <w:pPr>
+        <w:spacing w:line="480" w:lineRule="auto"/>
+        <w:rPr>
+          <w:sz w:val="28"/>
+          <w:szCs w:val="28"/>
+        </w:rPr>
+      </w:pPr>
+    </w:p>
+    <w:p>
+      <w:pPr>
+        <w:spacing w:line="480" w:lineRule="auto"/>
+        <w:rPr>
+          <w:sz w:val="28"/>
+          <w:szCs w:val="28"/>
+        </w:rPr>
+      </w:pPr>
+      <w:r>
+        <w:rPr>
+          <w:sz w:val="28"/>
+          <w:szCs w:val="28"/>
+        </w:rPr>
+        <w:lastRenderedPageBreak/>
+        <w:t>Creating new branch:</w:t>
+      </w:r>
+    </w:p>
+    <w:p>
+      <w:pPr>
+        <w:pStyle w:val="ListParagraph"/>
+        <w:rPr>
+          <w:rFonts w:ascii="Consolas" w:eastAsia="Times New Roman" w:hAnsi="Consolas" w:cs="Courier New"/>
+          <w:color w:val="24292E"/>
+          <w:sz w:val="20"/>
+          <w:szCs w:val="20"/>
+          <w:lang w:eastAsia="en-IN"/>
+        </w:rPr>
+      </w:pPr>
+    </w:p>
+    <w:p>
+      <w:pPr>
+        <w:pStyle w:val="ListParagraph"/>
+        <w:ind w:left="0"/>
         <w:rPr>
           <w:b/>
           <w:bCs/>
@@ -111,10 +190,43 @@
       </w:pPr>
       <w:r>
         <w:rPr>
-          <w:b/>
-          <w:bCs/>
-        </w:rPr>
-        <w:t>Again start from git add .</w:t>
+          <w:noProof/>
+        </w:rPr>
+        <w:drawing>
+          <wp:inline distT="0" distB="0" distL="0" distR="0" wp14:anchorId="0C9E3B11" wp14:editId="1B6E61B7">
+            <wp:extent cx="6026785" cy="3171825"/>
+            <wp:effectExtent l="0" t="0" r="0" b="9525"/>
+            <wp:docPr id="2" name="Picture 2"/>
+            <wp:cNvGraphicFramePr>
+              <a:graphicFrameLocks xmlns:a="http://schemas.openxmlformats.org/drawingml/2006/main" noChangeAspect="1"/>
+            </wp:cNvGraphicFramePr>
+            <a:graphic xmlns:a="http://schemas.openxmlformats.org/drawingml/2006/main">
+              <a:graphicData uri="http://schemas.openxmlformats.org/drawingml/2006/picture">
+                <pic:pic xmlns:pic="http://schemas.openxmlformats.org/drawingml/2006/picture">
+                  <pic:nvPicPr>
+                    <pic:cNvPr id="1" name=""/>
+                    <pic:cNvPicPr/>
+                  </pic:nvPicPr>
+                  <pic:blipFill>
+                    <a:blip r:embed="rId6"/>
+                    <a:stretch>
+                      <a:fillRect/>
+                    </a:stretch>
+                  </pic:blipFill>
+                  <pic:spPr>
+                    <a:xfrm>
+                      <a:off x="0" y="0"/>
+                      <a:ext cx="6026785" cy="3171825"/>
+                    </a:xfrm>
+                    <a:prstGeom prst="rect">
+                      <a:avLst/>
+                    </a:prstGeom>
+                  </pic:spPr>
+                </pic:pic>
+              </a:graphicData>
+            </a:graphic>
+          </wp:inline>
+        </w:drawing>
       </w:r>
     </w:p>
     <w:sectPr>
@@ -371,6 +483,7 @@
     <w:lsdException w:name="HTML Sample" w:semiHidden="1" w:unhideWhenUsed="1"/>
     <w:lsdException w:name="HTML Typewriter" w:semiHidden="1" w:unhideWhenUsed="1"/>
     <w:lsdException w:name="HTML Variable" w:semiHidden="1" w:unhideWhenUsed="1"/>
+    <w:lsdException w:name="Normal Table" w:semiHidden="1" w:unhideWhenUsed="1"/>
     <w:lsdException w:name="annotation subject" w:semiHidden="1" w:unhideWhenUsed="1"/>
     <w:lsdException w:name="No List" w:semiHidden="1" w:unhideWhenUsed="1"/>
     <w:lsdException w:name="Outline List 1" w:semiHidden="1" w:unhideWhenUsed="1"/>
@@ -417,8 +530,10 @@
     <w:lsdException w:name="Table Subtle 2" w:semiHidden="1" w:unhideWhenUsed="1"/>
     <w:lsdException w:name="Table Web 1" w:semiHidden="1" w:unhideWhenUsed="1"/>
     <w:lsdException w:name="Table Web 2" w:semiHidden="1" w:unhideWhenUsed="1"/>
+    <w:lsdException w:name="Table Web 3" w:semiHidden="1" w:unhideWhenUsed="1"/>
     <w:lsdException w:name="Balloon Text" w:semiHidden="1" w:unhideWhenUsed="1"/>
     <w:lsdException w:name="Table Grid" w:uiPriority="39"/>
+    <w:lsdException w:name="Table Theme" w:semiHidden="1" w:unhideWhenUsed="1"/>
     <w:lsdException w:name="Placeholder Text" w:semiHidden="1"/>
     <w:lsdException w:name="No Spacing" w:uiPriority="1" w:qFormat="1"/>
     <w:lsdException w:name="Light Shading" w:uiPriority="60"/>
@@ -681,6 +796,56 @@
       <w:ind w:left="720"/>
       <w:contextualSpacing/>
     </w:pPr>
+  </w:style>
+  <w:style w:type="paragraph" w:styleId="HTMLPreformatted">
+    <w:name w:val="HTML Preformatted"/>
+    <w:basedOn w:val="Normal"/>
+    <w:link w:val="HTMLPreformattedChar"/>
+    <w:uiPriority w:val="99"/>
+    <w:semiHidden/>
+    <w:unhideWhenUsed/>
+    <w:rsid w:val="00157459"/>
+    <w:pPr>
+      <w:tabs>
+        <w:tab w:val="left" w:pos="916"/>
+        <w:tab w:val="left" w:pos="1832"/>
+        <w:tab w:val="left" w:pos="2748"/>
+        <w:tab w:val="left" w:pos="3664"/>
+        <w:tab w:val="left" w:pos="4580"/>
+        <w:tab w:val="left" w:pos="5496"/>
+        <w:tab w:val="left" w:pos="6412"/>
+        <w:tab w:val="left" w:pos="7328"/>
+        <w:tab w:val="left" w:pos="8244"/>
+        <w:tab w:val="left" w:pos="9160"/>
+        <w:tab w:val="left" w:pos="10076"/>
+        <w:tab w:val="left" w:pos="10992"/>
+        <w:tab w:val="left" w:pos="11908"/>
+        <w:tab w:val="left" w:pos="12824"/>
+        <w:tab w:val="left" w:pos="13740"/>
+        <w:tab w:val="left" w:pos="14656"/>
+      </w:tabs>
+      <w:spacing w:after="0" w:line="240" w:lineRule="auto"/>
+    </w:pPr>
+    <w:rPr>
+      <w:rFonts w:ascii="Courier New" w:eastAsia="Times New Roman" w:hAnsi="Courier New" w:cs="Courier New"/>
+      <w:sz w:val="20"/>
+      <w:szCs w:val="20"/>
+      <w:lang w:eastAsia="en-IN"/>
+    </w:rPr>
+  </w:style>
+  <w:style w:type="character" w:customStyle="1" w:styleId="HTMLPreformattedChar">
+    <w:name w:val="HTML Preformatted Char"/>
+    <w:basedOn w:val="DefaultParagraphFont"/>
+    <w:link w:val="HTMLPreformatted"/>
+    <w:uiPriority w:val="99"/>
+    <w:semiHidden/>
+    <w:rsid w:val="00157459"/>
+    <w:rPr>
+      <w:rFonts w:ascii="Courier New" w:eastAsia="Times New Roman" w:hAnsi="Courier New" w:cs="Courier New"/>
+      <w:sz w:val="20"/>
+      <w:szCs w:val="20"/>
+      <w:lang w:eastAsia="en-IN"/>
+    </w:rPr>
   </w:style>
 </w:styles>
 </file>

</xml_diff>